<commit_message>
Use/Class Diagram + code generator
</commit_message>
<xml_diff>
--- a/ProjectPlan/PROJECT PLAN.docx
+++ b/ProjectPlan/PROJECT PLAN.docx
@@ -464,6 +464,7 @@
     <w:p>
       <w:pPr>
         <w:ind w:left="708"/>
+        <w:jc w:val="both"/>
       </w:pPr>
       <w:r>
         <w:rPr>
@@ -487,23 +488,7 @@
           <w:rFonts w:ascii="Abadi Extra Light" w:hAnsi="Abadi Extra Light"/>
           <w:sz w:val="20"/>
           <w:szCs w:val="20"/>
-        </w:rPr>
-        <w:t xml:space="preserve">, dove per ogni versione viene seguito il modello di sviluppo </w:t>
-      </w:r>
-      <w:r>
-        <w:rPr>
-          <w:rFonts w:ascii="Abadi Extra Light" w:hAnsi="Abadi Extra Light"/>
-          <w:sz w:val="20"/>
-          <w:szCs w:val="20"/>
           <w:u w:val="single"/>
-        </w:rPr>
-        <w:t>Waterfall</w:t>
-      </w:r>
-      <w:r>
-        <w:rPr>
-          <w:rFonts w:ascii="Abadi Extra Light" w:hAnsi="Abadi Extra Light"/>
-          <w:sz w:val="20"/>
-          <w:szCs w:val="20"/>
         </w:rPr>
         <w:t>.</w:t>
       </w:r>
@@ -980,25 +965,7 @@
           <w:sz w:val="20"/>
           <w:szCs w:val="20"/>
         </w:rPr>
-        <w:t xml:space="preserve">All’interno </w:t>
-      </w:r>
-      <w:proofErr w:type="gramStart"/>
-      <w:r>
-        <w:rPr>
-          <w:rFonts w:ascii="Abadi Extra Light" w:hAnsi="Abadi Extra Light"/>
-          <w:sz w:val="20"/>
-          <w:szCs w:val="20"/>
-        </w:rPr>
-        <w:t>del team</w:t>
-      </w:r>
-      <w:proofErr w:type="gramEnd"/>
-      <w:r>
-        <w:rPr>
-          <w:rFonts w:ascii="Abadi Extra Light" w:hAnsi="Abadi Extra Light"/>
-          <w:sz w:val="20"/>
-          <w:szCs w:val="20"/>
-        </w:rPr>
-        <w:t xml:space="preserve"> di sviluppo non vi è una distinzione gerarchica: l’organizzazione è di tipo </w:t>
+        <w:t xml:space="preserve">All’interno del team di sviluppo non vi è una distinzione gerarchica: l’organizzazione è di tipo </w:t>
       </w:r>
       <w:r>
         <w:rPr>
@@ -1100,43 +1067,7 @@
           <w:sz w:val="20"/>
           <w:szCs w:val="20"/>
         </w:rPr>
-        <w:t xml:space="preserve">, con separazione delle classi nel Model, delle pagine html nel </w:t>
-      </w:r>
-      <w:proofErr w:type="spellStart"/>
-      <w:r>
-        <w:rPr>
-          <w:rFonts w:ascii="Abadi Extra Light" w:hAnsi="Abadi Extra Light"/>
-          <w:sz w:val="20"/>
-          <w:szCs w:val="20"/>
-        </w:rPr>
-        <w:t>view</w:t>
-      </w:r>
-      <w:proofErr w:type="spellEnd"/>
-      <w:r>
-        <w:rPr>
-          <w:rFonts w:ascii="Abadi Extra Light" w:hAnsi="Abadi Extra Light"/>
-          <w:sz w:val="20"/>
-          <w:szCs w:val="20"/>
-        </w:rPr>
-        <w:t xml:space="preserve"> e dei metodi di </w:t>
-      </w:r>
-      <w:proofErr w:type="spellStart"/>
-      <w:r>
-        <w:rPr>
-          <w:rFonts w:ascii="Abadi Extra Light" w:hAnsi="Abadi Extra Light"/>
-          <w:sz w:val="20"/>
-          <w:szCs w:val="20"/>
-        </w:rPr>
-        <w:t>backend</w:t>
-      </w:r>
-      <w:proofErr w:type="spellEnd"/>
-      <w:r>
-        <w:rPr>
-          <w:rFonts w:ascii="Abadi Extra Light" w:hAnsi="Abadi Extra Light"/>
-          <w:sz w:val="20"/>
-          <w:szCs w:val="20"/>
-        </w:rPr>
-        <w:t xml:space="preserve"> nel Controller.</w:t>
+        <w:t>, con separazione delle classi nel Model, delle pagine html nel view e dei metodi di backend nel Controller.</w:t>
       </w:r>
     </w:p>
     <w:p>
@@ -1180,133 +1111,61 @@
           <w:sz w:val="20"/>
           <w:szCs w:val="20"/>
         </w:rPr>
-        <w:t>I nomi delle classi sono Pascal Case (</w:t>
-      </w:r>
-      <w:proofErr w:type="spellStart"/>
-      <w:r>
-        <w:rPr>
-          <w:rFonts w:ascii="Abadi Extra Light" w:hAnsi="Abadi Extra Light"/>
-          <w:sz w:val="20"/>
-          <w:szCs w:val="20"/>
-        </w:rPr>
-        <w:t>NomeClasseProva</w:t>
-      </w:r>
-      <w:proofErr w:type="spellEnd"/>
-      <w:r>
-        <w:rPr>
-          <w:rFonts w:ascii="Abadi Extra Light" w:hAnsi="Abadi Extra Light"/>
-          <w:sz w:val="20"/>
-          <w:szCs w:val="20"/>
-        </w:rPr>
-        <w:t>).</w:t>
-      </w:r>
-    </w:p>
-    <w:p>
-      <w:pPr>
-        <w:pStyle w:val="Paragrafoelenco"/>
-        <w:rPr>
-          <w:rFonts w:ascii="Abadi Extra Light" w:hAnsi="Abadi Extra Light"/>
-          <w:sz w:val="20"/>
-          <w:szCs w:val="20"/>
-        </w:rPr>
-      </w:pPr>
-      <w:r>
-        <w:rPr>
-          <w:rFonts w:ascii="Abadi Extra Light" w:hAnsi="Abadi Extra Light"/>
-          <w:sz w:val="20"/>
-          <w:szCs w:val="20"/>
-        </w:rPr>
-        <w:t>I nomi dei metodi sono Camel Case (</w:t>
-      </w:r>
-      <w:proofErr w:type="spellStart"/>
-      <w:r>
-        <w:rPr>
-          <w:rFonts w:ascii="Abadi Extra Light" w:hAnsi="Abadi Extra Light"/>
-          <w:sz w:val="20"/>
-          <w:szCs w:val="20"/>
-        </w:rPr>
-        <w:t>nomeMetodoProva</w:t>
-      </w:r>
-      <w:proofErr w:type="spellEnd"/>
-      <w:r>
-        <w:rPr>
-          <w:rFonts w:ascii="Abadi Extra Light" w:hAnsi="Abadi Extra Light"/>
-          <w:sz w:val="20"/>
-          <w:szCs w:val="20"/>
-        </w:rPr>
-        <w:t>).</w:t>
-      </w:r>
-    </w:p>
-    <w:p>
-      <w:pPr>
-        <w:pStyle w:val="Paragrafoelenco"/>
-        <w:rPr>
-          <w:rFonts w:ascii="Abadi Extra Light" w:hAnsi="Abadi Extra Light"/>
-          <w:sz w:val="20"/>
-          <w:szCs w:val="20"/>
-        </w:rPr>
-      </w:pPr>
-      <w:r>
-        <w:rPr>
-          <w:rFonts w:ascii="Abadi Extra Light" w:hAnsi="Abadi Extra Light"/>
-          <w:sz w:val="20"/>
-          <w:szCs w:val="20"/>
-        </w:rPr>
-        <w:t>I nomi dei package sono Snake Case (</w:t>
-      </w:r>
-      <w:proofErr w:type="spellStart"/>
-      <w:r>
-        <w:rPr>
-          <w:rFonts w:ascii="Abadi Extra Light" w:hAnsi="Abadi Extra Light"/>
-          <w:sz w:val="20"/>
-          <w:szCs w:val="20"/>
-        </w:rPr>
-        <w:t>nome_package_prova</w:t>
-      </w:r>
-      <w:proofErr w:type="spellEnd"/>
-      <w:r>
-        <w:rPr>
-          <w:rFonts w:ascii="Abadi Extra Light" w:hAnsi="Abadi Extra Light"/>
-          <w:sz w:val="20"/>
-          <w:szCs w:val="20"/>
-        </w:rPr>
-        <w:t>).</w:t>
-      </w:r>
-    </w:p>
-    <w:p>
-      <w:pPr>
-        <w:pStyle w:val="Paragrafoelenco"/>
-        <w:rPr>
-          <w:rFonts w:ascii="Abadi Extra Light" w:hAnsi="Abadi Extra Light"/>
-          <w:sz w:val="20"/>
-          <w:szCs w:val="20"/>
-        </w:rPr>
-      </w:pPr>
-      <w:r>
-        <w:rPr>
-          <w:rFonts w:ascii="Abadi Extra Light" w:hAnsi="Abadi Extra Light"/>
-          <w:sz w:val="20"/>
-          <w:szCs w:val="20"/>
-        </w:rPr>
-        <w:t>I nomi delle variabili sono Camel Case (</w:t>
-      </w:r>
-      <w:proofErr w:type="spellStart"/>
-      <w:r>
-        <w:rPr>
-          <w:rFonts w:ascii="Abadi Extra Light" w:hAnsi="Abadi Extra Light"/>
-          <w:sz w:val="20"/>
-          <w:szCs w:val="20"/>
-        </w:rPr>
-        <w:t>nomeVariabileProva</w:t>
-      </w:r>
-      <w:proofErr w:type="spellEnd"/>
-      <w:r>
-        <w:rPr>
-          <w:rFonts w:ascii="Abadi Extra Light" w:hAnsi="Abadi Extra Light"/>
-          <w:sz w:val="20"/>
-          <w:szCs w:val="20"/>
-        </w:rPr>
-        <w:t>).</w:t>
+        <w:t>I nomi delle classi sono Pascal Case (NomeClasseProva).</w:t>
+      </w:r>
+    </w:p>
+    <w:p>
+      <w:pPr>
+        <w:pStyle w:val="Paragrafoelenco"/>
+        <w:rPr>
+          <w:rFonts w:ascii="Abadi Extra Light" w:hAnsi="Abadi Extra Light"/>
+          <w:sz w:val="20"/>
+          <w:szCs w:val="20"/>
+        </w:rPr>
+      </w:pPr>
+      <w:r>
+        <w:rPr>
+          <w:rFonts w:ascii="Abadi Extra Light" w:hAnsi="Abadi Extra Light"/>
+          <w:sz w:val="20"/>
+          <w:szCs w:val="20"/>
+        </w:rPr>
+        <w:t>I nomi dei metodi sono Camel Case (nomeMetodoProva).</w:t>
+      </w:r>
+    </w:p>
+    <w:p>
+      <w:pPr>
+        <w:pStyle w:val="Paragrafoelenco"/>
+        <w:rPr>
+          <w:rFonts w:ascii="Abadi Extra Light" w:hAnsi="Abadi Extra Light"/>
+          <w:sz w:val="20"/>
+          <w:szCs w:val="20"/>
+        </w:rPr>
+      </w:pPr>
+      <w:r>
+        <w:rPr>
+          <w:rFonts w:ascii="Abadi Extra Light" w:hAnsi="Abadi Extra Light"/>
+          <w:sz w:val="20"/>
+          <w:szCs w:val="20"/>
+        </w:rPr>
+        <w:t>I nomi dei package sono Snake Case (nome_package_prova).</w:t>
+      </w:r>
+    </w:p>
+    <w:p>
+      <w:pPr>
+        <w:pStyle w:val="Paragrafoelenco"/>
+        <w:rPr>
+          <w:rFonts w:ascii="Abadi Extra Light" w:hAnsi="Abadi Extra Light"/>
+          <w:sz w:val="20"/>
+          <w:szCs w:val="20"/>
+        </w:rPr>
+      </w:pPr>
+      <w:r>
+        <w:rPr>
+          <w:rFonts w:ascii="Abadi Extra Light" w:hAnsi="Abadi Extra Light"/>
+          <w:sz w:val="20"/>
+          <w:szCs w:val="20"/>
+        </w:rPr>
+        <w:t>I nomi delle variabili sono Camel Case (nomeVariabileProva).</w:t>
       </w:r>
     </w:p>
     <w:p>
@@ -1374,7 +1233,6 @@
         </w:rPr>
         <w:t xml:space="preserve">Utilizziamo </w:t>
       </w:r>
-      <w:proofErr w:type="spellStart"/>
       <w:r>
         <w:rPr>
           <w:rFonts w:ascii="Abadi Extra Light" w:hAnsi="Abadi Extra Light"/>
@@ -1384,7 +1242,6 @@
         </w:rPr>
         <w:t>Github</w:t>
       </w:r>
-      <w:proofErr w:type="spellEnd"/>
       <w:r>
         <w:rPr>
           <w:rFonts w:ascii="Abadi Extra Light" w:hAnsi="Abadi Extra Light"/>
@@ -1416,62 +1273,15 @@
           <w:szCs w:val="20"/>
           <w:u w:val="single"/>
         </w:rPr>
-        <w:t xml:space="preserve">Basic </w:t>
-      </w:r>
-      <w:proofErr w:type="spellStart"/>
-      <w:r>
-        <w:rPr>
-          <w:rFonts w:ascii="Abadi Extra Light" w:hAnsi="Abadi Extra Light"/>
-          <w:sz w:val="20"/>
-          <w:szCs w:val="20"/>
-          <w:u w:val="single"/>
-        </w:rPr>
-        <w:t>Kanban</w:t>
-      </w:r>
-      <w:proofErr w:type="spellEnd"/>
-      <w:r>
-        <w:rPr>
-          <w:rFonts w:ascii="Abadi Extra Light" w:hAnsi="Abadi Extra Light"/>
-          <w:sz w:val="20"/>
-          <w:szCs w:val="20"/>
-        </w:rPr>
-        <w:t xml:space="preserve"> in cui terremo traccia dello stato di avanzamento dell’implementazione di ogni </w:t>
-      </w:r>
-      <w:proofErr w:type="spellStart"/>
-      <w:r>
-        <w:rPr>
-          <w:rFonts w:ascii="Abadi Extra Light" w:hAnsi="Abadi Extra Light"/>
-          <w:sz w:val="20"/>
-          <w:szCs w:val="20"/>
-        </w:rPr>
-        <w:t>Issue</w:t>
-      </w:r>
-      <w:proofErr w:type="spellEnd"/>
-      <w:r>
-        <w:rPr>
-          <w:rFonts w:ascii="Abadi Extra Light" w:hAnsi="Abadi Extra Light"/>
-          <w:sz w:val="20"/>
-          <w:szCs w:val="20"/>
-        </w:rPr>
-        <w:t xml:space="preserve"> (fase To do, Progress, </w:t>
-      </w:r>
-      <w:proofErr w:type="spellStart"/>
-      <w:r>
-        <w:rPr>
-          <w:rFonts w:ascii="Abadi Extra Light" w:hAnsi="Abadi Extra Light"/>
-          <w:sz w:val="20"/>
-          <w:szCs w:val="20"/>
-        </w:rPr>
-        <w:t>Done</w:t>
-      </w:r>
-      <w:proofErr w:type="spellEnd"/>
-      <w:r>
-        <w:rPr>
-          <w:rFonts w:ascii="Abadi Extra Light" w:hAnsi="Abadi Extra Light"/>
-          <w:sz w:val="20"/>
-          <w:szCs w:val="20"/>
-        </w:rPr>
-        <w:t>)</w:t>
+        <w:t>Basic Kanban</w:t>
+      </w:r>
+      <w:r>
+        <w:rPr>
+          <w:rFonts w:ascii="Abadi Extra Light" w:hAnsi="Abadi Extra Light"/>
+          <w:sz w:val="20"/>
+          <w:szCs w:val="20"/>
+        </w:rPr>
+        <w:t xml:space="preserve"> in cui terremo traccia dello stato di avanzamento dell’implementazione di ogni Issue (fase To do, Progress, Done)</w:t>
       </w:r>
     </w:p>
     <w:p>
@@ -1539,25 +1349,7 @@
           <w:sz w:val="20"/>
           <w:szCs w:val="20"/>
         </w:rPr>
-        <w:t xml:space="preserve">Gli unici rischi possibili sono che non verranno implementate tutte e </w:t>
-      </w:r>
-      <w:proofErr w:type="gramStart"/>
-      <w:r>
-        <w:rPr>
-          <w:rFonts w:ascii="Abadi Extra Light" w:hAnsi="Abadi Extra Light"/>
-          <w:sz w:val="20"/>
-          <w:szCs w:val="20"/>
-        </w:rPr>
-        <w:t>4</w:t>
-      </w:r>
-      <w:proofErr w:type="gramEnd"/>
-      <w:r>
-        <w:rPr>
-          <w:rFonts w:ascii="Abadi Extra Light" w:hAnsi="Abadi Extra Light"/>
-          <w:sz w:val="20"/>
-          <w:szCs w:val="20"/>
-        </w:rPr>
-        <w:t xml:space="preserve"> le versioni del Software a causa di mancanza di tempo.</w:t>
+        <w:t>Gli unici rischi possibili sono che non verranno implementate tutte e 4 le versioni del Software a causa di mancanza di tempo.</w:t>
       </w:r>
     </w:p>
     <w:p>
@@ -1620,25 +1412,7 @@
           <w:sz w:val="20"/>
           <w:szCs w:val="20"/>
         </w:rPr>
-        <w:t xml:space="preserve">Qui di seguito il numero di ore impiegate </w:t>
-      </w:r>
-      <w:proofErr w:type="spellStart"/>
-      <w:r>
-        <w:rPr>
-          <w:rFonts w:ascii="Abadi Extra Light" w:hAnsi="Abadi Extra Light"/>
-          <w:sz w:val="20"/>
-          <w:szCs w:val="20"/>
-        </w:rPr>
-        <w:t>fin’ora</w:t>
-      </w:r>
-      <w:proofErr w:type="spellEnd"/>
-      <w:r>
-        <w:rPr>
-          <w:rFonts w:ascii="Abadi Extra Light" w:hAnsi="Abadi Extra Light"/>
-          <w:sz w:val="20"/>
-          <w:szCs w:val="20"/>
-        </w:rPr>
-        <w:t xml:space="preserve"> per la realizzazione del sistema:</w:t>
+        <w:t>Qui di seguito il numero di ore impiegate fin’ora per la realizzazione del sistema:</w:t>
       </w:r>
       <w:r>
         <w:rPr>
@@ -1707,25 +1481,7 @@
           <w:sz w:val="20"/>
           <w:szCs w:val="20"/>
         </w:rPr>
-        <w:t xml:space="preserve">22/12/2021 (3.40h * 3 persone) apprendimento utilizzo </w:t>
-      </w:r>
-      <w:proofErr w:type="spellStart"/>
-      <w:r>
-        <w:rPr>
-          <w:rFonts w:ascii="Abadi Extra Light" w:hAnsi="Abadi Extra Light"/>
-          <w:sz w:val="20"/>
-          <w:szCs w:val="20"/>
-        </w:rPr>
-        <w:t>Github</w:t>
-      </w:r>
-      <w:proofErr w:type="spellEnd"/>
-      <w:r>
-        <w:rPr>
-          <w:rFonts w:ascii="Abadi Extra Light" w:hAnsi="Abadi Extra Light"/>
-          <w:sz w:val="20"/>
-          <w:szCs w:val="20"/>
-        </w:rPr>
-        <w:t xml:space="preserve"> + Java Spring e completamento PP</w:t>
+        <w:t>22/12/2021 (3.40h * 3 persone) apprendimento utilizzo Github + Java Spring e completamento PP</w:t>
       </w:r>
     </w:p>
     <w:p>
@@ -1815,18 +1571,8 @@
           <w:sz w:val="20"/>
           <w:szCs w:val="20"/>
         </w:rPr>
-        <w:t xml:space="preserve">stesura finale PP + Use Case </w:t>
-      </w:r>
-      <w:proofErr w:type="spellStart"/>
-      <w:r>
-        <w:rPr>
-          <w:rFonts w:ascii="Abadi Extra Light" w:hAnsi="Abadi Extra Light"/>
-          <w:sz w:val="20"/>
-          <w:szCs w:val="20"/>
-        </w:rPr>
-        <w:t>Diagram</w:t>
-      </w:r>
-      <w:proofErr w:type="spellEnd"/>
+        <w:t>stesura finale PP + Use Case Diagram</w:t>
+      </w:r>
     </w:p>
     <w:p>
       <w:pPr>
@@ -1925,74 +1671,35 @@
           <w:szCs w:val="20"/>
         </w:rPr>
       </w:pPr>
-      <w:proofErr w:type="spellStart"/>
-      <w:proofErr w:type="gramStart"/>
-      <w:r>
-        <w:rPr>
-          <w:rFonts w:ascii="Abadi Extra Light" w:hAnsi="Abadi Extra Light"/>
-          <w:sz w:val="20"/>
-          <w:szCs w:val="20"/>
-        </w:rPr>
-        <w:t>Requirements</w:t>
-      </w:r>
-      <w:proofErr w:type="spellEnd"/>
-      <w:r>
-        <w:rPr>
-          <w:rFonts w:ascii="Abadi Extra Light" w:hAnsi="Abadi Extra Light"/>
-          <w:sz w:val="20"/>
-          <w:szCs w:val="20"/>
-        </w:rPr>
-        <w:t xml:space="preserve"> :</w:t>
-      </w:r>
-      <w:proofErr w:type="gramEnd"/>
-      <w:r>
-        <w:rPr>
-          <w:rFonts w:ascii="Abadi Extra Light" w:hAnsi="Abadi Extra Light"/>
-          <w:sz w:val="20"/>
-          <w:szCs w:val="20"/>
-        </w:rPr>
-        <w:t xml:space="preserve"> abbiamo stilato una documentazione dei requisiti in linguaggio naturale (vedi punto 2 del Project Plan)</w:t>
-      </w:r>
-    </w:p>
-    <w:p>
-      <w:pPr>
-        <w:pStyle w:val="Paragrafoelenco"/>
-        <w:numPr>
-          <w:ilvl w:val="0"/>
-          <w:numId w:val="2"/>
-        </w:numPr>
-        <w:rPr>
-          <w:rFonts w:ascii="Abadi Extra Light" w:hAnsi="Abadi Extra Light"/>
-          <w:sz w:val="20"/>
-          <w:szCs w:val="20"/>
-        </w:rPr>
-      </w:pPr>
-      <w:proofErr w:type="gramStart"/>
-      <w:r>
-        <w:rPr>
-          <w:rFonts w:ascii="Abadi Extra Light" w:hAnsi="Abadi Extra Light"/>
-          <w:sz w:val="20"/>
-          <w:szCs w:val="20"/>
-        </w:rPr>
-        <w:t>Design :</w:t>
-      </w:r>
-      <w:proofErr w:type="gramEnd"/>
-      <w:r>
-        <w:rPr>
-          <w:rFonts w:ascii="Abadi Extra Light" w:hAnsi="Abadi Extra Light"/>
-          <w:sz w:val="20"/>
-          <w:szCs w:val="20"/>
-        </w:rPr>
-        <w:t xml:space="preserve"> la definizione dei componenti e la loro interazione è descritta dal Class </w:t>
-      </w:r>
-      <w:proofErr w:type="spellStart"/>
-      <w:r>
-        <w:rPr>
-          <w:rFonts w:ascii="Abadi Extra Light" w:hAnsi="Abadi Extra Light"/>
-          <w:sz w:val="20"/>
-          <w:szCs w:val="20"/>
-        </w:rPr>
-        <w:t>Diagra</w:t>
+      <w:r>
+        <w:rPr>
+          <w:rFonts w:ascii="Abadi Extra Light" w:hAnsi="Abadi Extra Light"/>
+          <w:sz w:val="20"/>
+          <w:szCs w:val="20"/>
+        </w:rPr>
+        <w:t>Requirements : abbiamo stilato una documentazione dei requisiti in linguaggio naturale (vedi punto 2 del Project Plan)</w:t>
+      </w:r>
+    </w:p>
+    <w:p>
+      <w:pPr>
+        <w:pStyle w:val="Paragrafoelenco"/>
+        <w:numPr>
+          <w:ilvl w:val="0"/>
+          <w:numId w:val="2"/>
+        </w:numPr>
+        <w:rPr>
+          <w:rFonts w:ascii="Abadi Extra Light" w:hAnsi="Abadi Extra Light"/>
+          <w:sz w:val="20"/>
+          <w:szCs w:val="20"/>
+        </w:rPr>
+      </w:pPr>
+      <w:r>
+        <w:rPr>
+          <w:rFonts w:ascii="Abadi Extra Light" w:hAnsi="Abadi Extra Light"/>
+          <w:sz w:val="20"/>
+          <w:szCs w:val="20"/>
+        </w:rPr>
+        <w:t>Design : la definizione dei componenti e la loro interazione è descritta dal Class Diagra</w:t>
       </w:r>
       <w:r>
         <w:rPr>
@@ -2002,48 +1709,27 @@
         </w:rPr>
         <w:t>m</w:t>
       </w:r>
-      <w:proofErr w:type="spellEnd"/>
-    </w:p>
-    <w:p>
-      <w:pPr>
-        <w:pStyle w:val="Paragrafoelenco"/>
-        <w:numPr>
-          <w:ilvl w:val="0"/>
-          <w:numId w:val="2"/>
-        </w:numPr>
-        <w:rPr>
-          <w:rFonts w:ascii="Abadi Extra Light" w:hAnsi="Abadi Extra Light"/>
-          <w:sz w:val="20"/>
-          <w:szCs w:val="20"/>
-        </w:rPr>
-      </w:pPr>
-      <w:proofErr w:type="spellStart"/>
-      <w:proofErr w:type="gramStart"/>
-      <w:r>
-        <w:rPr>
-          <w:rFonts w:ascii="Abadi Extra Light" w:hAnsi="Abadi Extra Light"/>
-          <w:sz w:val="20"/>
-          <w:szCs w:val="20"/>
-        </w:rPr>
-        <w:t>Implementation</w:t>
-      </w:r>
-      <w:proofErr w:type="spellEnd"/>
-      <w:r>
-        <w:rPr>
-          <w:rFonts w:ascii="Abadi Extra Light" w:hAnsi="Abadi Extra Light"/>
-          <w:sz w:val="20"/>
-          <w:szCs w:val="20"/>
-        </w:rPr>
-        <w:t xml:space="preserve"> :</w:t>
-      </w:r>
-      <w:proofErr w:type="gramEnd"/>
-      <w:r>
-        <w:rPr>
-          <w:rFonts w:ascii="Abadi Extra Light" w:hAnsi="Abadi Extra Light"/>
-          <w:sz w:val="20"/>
-          <w:szCs w:val="20"/>
-        </w:rPr>
-        <w:t xml:space="preserve"> Pattern MVC</w:t>
+    </w:p>
+    <w:p>
+      <w:pPr>
+        <w:pStyle w:val="Paragrafoelenco"/>
+        <w:numPr>
+          <w:ilvl w:val="0"/>
+          <w:numId w:val="2"/>
+        </w:numPr>
+        <w:rPr>
+          <w:rFonts w:ascii="Abadi Extra Light" w:hAnsi="Abadi Extra Light"/>
+          <w:sz w:val="20"/>
+          <w:szCs w:val="20"/>
+        </w:rPr>
+      </w:pPr>
+      <w:r>
+        <w:rPr>
+          <w:rFonts w:ascii="Abadi Extra Light" w:hAnsi="Abadi Extra Light"/>
+          <w:sz w:val="20"/>
+          <w:szCs w:val="20"/>
+        </w:rPr>
+        <w:t>Implementation : Pattern MVC</w:t>
       </w:r>
       <w:r>
         <w:rPr>
@@ -2067,23 +1753,13 @@
           <w:szCs w:val="20"/>
         </w:rPr>
       </w:pPr>
-      <w:proofErr w:type="gramStart"/>
-      <w:r>
-        <w:rPr>
-          <w:rFonts w:ascii="Abadi Extra Light" w:hAnsi="Abadi Extra Light"/>
-          <w:sz w:val="20"/>
-          <w:szCs w:val="20"/>
-        </w:rPr>
-        <w:t>Testing :</w:t>
-      </w:r>
-      <w:proofErr w:type="gramEnd"/>
-      <w:r>
-        <w:rPr>
-          <w:rFonts w:ascii="Abadi Extra Light" w:hAnsi="Abadi Extra Light"/>
-          <w:sz w:val="20"/>
-          <w:szCs w:val="20"/>
-        </w:rPr>
-        <w:t xml:space="preserve"> </w:t>
+      <w:r>
+        <w:rPr>
+          <w:rFonts w:ascii="Abadi Extra Light" w:hAnsi="Abadi Extra Light"/>
+          <w:sz w:val="20"/>
+          <w:szCs w:val="20"/>
+        </w:rPr>
+        <w:t xml:space="preserve">Testing : </w:t>
       </w:r>
       <w:r>
         <w:rPr>
@@ -2107,59 +1783,21 @@
           <w:szCs w:val="20"/>
         </w:rPr>
       </w:pPr>
-      <w:proofErr w:type="spellStart"/>
-      <w:proofErr w:type="gramStart"/>
-      <w:r>
-        <w:rPr>
-          <w:rFonts w:ascii="Abadi Extra Light" w:hAnsi="Abadi Extra Light"/>
-          <w:sz w:val="20"/>
-          <w:szCs w:val="20"/>
-        </w:rPr>
-        <w:t>Manteinence</w:t>
-      </w:r>
-      <w:proofErr w:type="spellEnd"/>
-      <w:r>
-        <w:rPr>
-          <w:rFonts w:ascii="Abadi Extra Light" w:hAnsi="Abadi Extra Light"/>
-          <w:sz w:val="20"/>
-          <w:szCs w:val="20"/>
-        </w:rPr>
-        <w:t xml:space="preserve"> :</w:t>
-      </w:r>
-      <w:proofErr w:type="gramEnd"/>
-      <w:r>
-        <w:rPr>
-          <w:rFonts w:ascii="Abadi Extra Light" w:hAnsi="Abadi Extra Light"/>
-          <w:sz w:val="20"/>
-          <w:szCs w:val="20"/>
-        </w:rPr>
-        <w:t xml:space="preserve"> </w:t>
-      </w:r>
-      <w:r>
-        <w:rPr>
-          <w:rFonts w:ascii="Abadi Extra Light" w:hAnsi="Abadi Extra Light"/>
-          <w:sz w:val="20"/>
-          <w:szCs w:val="20"/>
-        </w:rPr>
-        <w:t xml:space="preserve">in fase di sviluppo verrà valutata la possibilità di effettuare </w:t>
-      </w:r>
-      <w:proofErr w:type="spellStart"/>
-      <w:r>
-        <w:rPr>
-          <w:rFonts w:ascii="Abadi Extra Light" w:hAnsi="Abadi Extra Light"/>
-          <w:sz w:val="20"/>
-          <w:szCs w:val="20"/>
-        </w:rPr>
-        <w:t>Refactoring</w:t>
-      </w:r>
-      <w:proofErr w:type="spellEnd"/>
-      <w:r>
-        <w:rPr>
-          <w:rFonts w:ascii="Abadi Extra Light" w:hAnsi="Abadi Extra Light"/>
-          <w:sz w:val="20"/>
-          <w:szCs w:val="20"/>
-        </w:rPr>
-        <w:t xml:space="preserve"> su classi e metodi</w:t>
+      <w:r>
+        <w:rPr>
+          <w:rFonts w:ascii="Abadi Extra Light" w:hAnsi="Abadi Extra Light"/>
+          <w:sz w:val="20"/>
+          <w:szCs w:val="20"/>
+        </w:rPr>
+        <w:t xml:space="preserve">Manteinence : </w:t>
+      </w:r>
+      <w:r>
+        <w:rPr>
+          <w:rFonts w:ascii="Abadi Extra Light" w:hAnsi="Abadi Extra Light"/>
+          <w:sz w:val="20"/>
+          <w:szCs w:val="20"/>
+        </w:rPr>
+        <w:t>in fase di sviluppo verrà valutata la possibilità di effettuare Refactoring su classi e metodi</w:t>
       </w:r>
       <w:r>
         <w:rPr>
@@ -2225,25 +1863,7 @@
           <w:sz w:val="20"/>
           <w:szCs w:val="20"/>
         </w:rPr>
-        <w:t xml:space="preserve">La qualità </w:t>
-      </w:r>
-      <w:proofErr w:type="gramStart"/>
-      <w:r>
-        <w:rPr>
-          <w:rFonts w:ascii="Abadi Extra Light" w:hAnsi="Abadi Extra Light"/>
-          <w:sz w:val="20"/>
-          <w:szCs w:val="20"/>
-        </w:rPr>
-        <w:t>del prodotta</w:t>
-      </w:r>
-      <w:proofErr w:type="gramEnd"/>
-      <w:r>
-        <w:rPr>
-          <w:rFonts w:ascii="Abadi Extra Light" w:hAnsi="Abadi Extra Light"/>
-          <w:sz w:val="20"/>
-          <w:szCs w:val="20"/>
-        </w:rPr>
-        <w:t xml:space="preserve"> è garantita da una completa </w:t>
+        <w:t xml:space="preserve">La qualità del prodotta è garantita da una completa </w:t>
       </w:r>
       <w:r>
         <w:rPr>
@@ -2358,27 +1978,8 @@
           <w:sz w:val="20"/>
           <w:szCs w:val="20"/>
         </w:rPr>
-        <w:t xml:space="preserve">Viene utilizzato </w:t>
-      </w:r>
-      <w:proofErr w:type="spellStart"/>
-      <w:r>
-        <w:rPr>
-          <w:rFonts w:ascii="Abadi Extra Light" w:hAnsi="Abadi Extra Light"/>
-          <w:sz w:val="20"/>
-          <w:szCs w:val="20"/>
-        </w:rPr>
-        <w:t>Github</w:t>
-      </w:r>
-      <w:proofErr w:type="spellEnd"/>
-      <w:r>
-        <w:rPr>
-          <w:rFonts w:ascii="Abadi Extra Light" w:hAnsi="Abadi Extra Light"/>
-          <w:sz w:val="20"/>
-          <w:szCs w:val="20"/>
-        </w:rPr>
-        <w:t xml:space="preserve"> per l’assegnamento dei task ai vari membri del gruppo (tramite creazione e assegnazione di un </w:t>
-      </w:r>
-      <w:proofErr w:type="spellStart"/>
+        <w:t xml:space="preserve">Viene utilizzato Github per l’assegnamento dei task ai vari membri del gruppo (tramite creazione e assegnazione di un </w:t>
+      </w:r>
       <w:r>
         <w:rPr>
           <w:rFonts w:ascii="Abadi Extra Light" w:hAnsi="Abadi Extra Light"/>
@@ -2388,7 +1989,6 @@
         </w:rPr>
         <w:t>Issue</w:t>
       </w:r>
-      <w:proofErr w:type="spellEnd"/>
       <w:r>
         <w:rPr>
           <w:rFonts w:ascii="Abadi Extra Light" w:hAnsi="Abadi Extra Light"/>
@@ -2407,23 +2007,13 @@
           <w:szCs w:val="20"/>
         </w:rPr>
       </w:pPr>
-      <w:proofErr w:type="gramStart"/>
-      <w:r>
-        <w:rPr>
-          <w:rFonts w:ascii="Abadi Extra Light" w:hAnsi="Abadi Extra Light"/>
-          <w:sz w:val="20"/>
-          <w:szCs w:val="20"/>
-        </w:rPr>
-        <w:t>In particolare</w:t>
-      </w:r>
-      <w:proofErr w:type="gramEnd"/>
-      <w:r>
-        <w:rPr>
-          <w:rFonts w:ascii="Abadi Extra Light" w:hAnsi="Abadi Extra Light"/>
-          <w:sz w:val="20"/>
-          <w:szCs w:val="20"/>
-        </w:rPr>
-        <w:t xml:space="preserve"> tutte le </w:t>
+      <w:r>
+        <w:rPr>
+          <w:rFonts w:ascii="Abadi Extra Light" w:hAnsi="Abadi Extra Light"/>
+          <w:sz w:val="20"/>
+          <w:szCs w:val="20"/>
+        </w:rPr>
+        <w:t xml:space="preserve">In particolare tutte le </w:t>
       </w:r>
       <w:bookmarkStart w:id="0" w:name="_Hlk91515672"/>
       <w:r>
@@ -2483,25 +2073,7 @@
           <w:sz w:val="20"/>
           <w:szCs w:val="20"/>
         </w:rPr>
-        <w:t xml:space="preserve">al Model, 2 al </w:t>
-      </w:r>
-      <w:proofErr w:type="spellStart"/>
-      <w:r>
-        <w:rPr>
-          <w:rFonts w:ascii="Abadi Extra Light" w:hAnsi="Abadi Extra Light"/>
-          <w:sz w:val="20"/>
-          <w:szCs w:val="20"/>
-        </w:rPr>
-        <w:t>View</w:t>
-      </w:r>
-      <w:proofErr w:type="spellEnd"/>
-      <w:r>
-        <w:rPr>
-          <w:rFonts w:ascii="Abadi Extra Light" w:hAnsi="Abadi Extra Light"/>
-          <w:sz w:val="20"/>
-          <w:szCs w:val="20"/>
-        </w:rPr>
-        <w:t xml:space="preserve"> e </w:t>
+        <w:t xml:space="preserve">al Model, 2 al View e </w:t>
       </w:r>
       <w:r>
         <w:rPr>
@@ -2579,23 +2151,13 @@
           <w:szCs w:val="20"/>
         </w:rPr>
       </w:pPr>
-      <w:proofErr w:type="gramStart"/>
-      <w:r>
-        <w:rPr>
-          <w:rFonts w:ascii="Abadi Extra Light" w:hAnsi="Abadi Extra Light"/>
-          <w:sz w:val="20"/>
-          <w:szCs w:val="20"/>
-        </w:rPr>
-        <w:t>Il team</w:t>
-      </w:r>
-      <w:proofErr w:type="gramEnd"/>
-      <w:r>
-        <w:rPr>
-          <w:rFonts w:ascii="Abadi Extra Light" w:hAnsi="Abadi Extra Light"/>
-          <w:sz w:val="20"/>
-          <w:szCs w:val="20"/>
-        </w:rPr>
-        <w:t xml:space="preserve"> è composto da 3 persone, ognuna delle quali si dedica ad ognuna delle fasi di sviluppo di ogni versione e alla stesura della relativa documentazione di ciò che ha fatto.</w:t>
+      <w:r>
+        <w:rPr>
+          <w:rFonts w:ascii="Abadi Extra Light" w:hAnsi="Abadi Extra Light"/>
+          <w:sz w:val="20"/>
+          <w:szCs w:val="20"/>
+        </w:rPr>
+        <w:t>Il team è composto da 3 persone, ognuna delle quali si dedica ad ognuna delle fasi di sviluppo di ogni versione e alla stesura della relativa documentazione di ciò che ha fatto.</w:t>
       </w:r>
     </w:p>
     <w:p>
@@ -2629,101 +2191,35 @@
           <w:szCs w:val="20"/>
         </w:rPr>
       </w:pPr>
-      <w:proofErr w:type="spellStart"/>
-      <w:proofErr w:type="gramStart"/>
-      <w:r>
-        <w:rPr>
-          <w:rFonts w:ascii="Abadi Extra Light" w:hAnsi="Abadi Extra Light"/>
-          <w:sz w:val="20"/>
-          <w:szCs w:val="20"/>
-        </w:rPr>
-        <w:t>Requirements</w:t>
-      </w:r>
-      <w:proofErr w:type="spellEnd"/>
-      <w:r>
-        <w:rPr>
-          <w:rFonts w:ascii="Abadi Extra Light" w:hAnsi="Abadi Extra Light"/>
-          <w:sz w:val="20"/>
-          <w:szCs w:val="20"/>
-        </w:rPr>
-        <w:t xml:space="preserve"> :</w:t>
-      </w:r>
-      <w:proofErr w:type="gramEnd"/>
-      <w:r>
-        <w:rPr>
-          <w:rFonts w:ascii="Abadi Extra Light" w:hAnsi="Abadi Extra Light"/>
-          <w:sz w:val="20"/>
-          <w:szCs w:val="20"/>
-        </w:rPr>
-        <w:t xml:space="preserve"> Word</w:t>
-      </w:r>
-    </w:p>
-    <w:p>
-      <w:pPr>
-        <w:pStyle w:val="Paragrafoelenco"/>
-        <w:numPr>
-          <w:ilvl w:val="0"/>
-          <w:numId w:val="2"/>
-        </w:numPr>
-        <w:rPr>
-          <w:rFonts w:ascii="Abadi Extra Light" w:hAnsi="Abadi Extra Light"/>
-          <w:sz w:val="20"/>
-          <w:szCs w:val="20"/>
-        </w:rPr>
-      </w:pPr>
-      <w:proofErr w:type="gramStart"/>
-      <w:r>
-        <w:rPr>
-          <w:rFonts w:ascii="Abadi Extra Light" w:hAnsi="Abadi Extra Light"/>
-          <w:sz w:val="20"/>
-          <w:szCs w:val="20"/>
-        </w:rPr>
-        <w:t>Design :</w:t>
-      </w:r>
-      <w:proofErr w:type="gramEnd"/>
-      <w:r>
-        <w:rPr>
-          <w:rFonts w:ascii="Abadi Extra Light" w:hAnsi="Abadi Extra Light"/>
-          <w:sz w:val="20"/>
-          <w:szCs w:val="20"/>
-        </w:rPr>
-        <w:t xml:space="preserve"> </w:t>
-      </w:r>
-      <w:proofErr w:type="spellStart"/>
-      <w:r>
-        <w:rPr>
-          <w:rFonts w:ascii="Abadi Extra Light" w:hAnsi="Abadi Extra Light"/>
-          <w:sz w:val="20"/>
-          <w:szCs w:val="20"/>
-        </w:rPr>
-        <w:t>StarUml</w:t>
-      </w:r>
-      <w:proofErr w:type="spellEnd"/>
-      <w:r>
-        <w:rPr>
-          <w:rFonts w:ascii="Abadi Extra Light" w:hAnsi="Abadi Extra Light"/>
-          <w:sz w:val="20"/>
-          <w:szCs w:val="20"/>
-        </w:rPr>
-        <w:t xml:space="preserve"> (Class </w:t>
-      </w:r>
-      <w:proofErr w:type="spellStart"/>
-      <w:r>
-        <w:rPr>
-          <w:rFonts w:ascii="Abadi Extra Light" w:hAnsi="Abadi Extra Light"/>
-          <w:sz w:val="20"/>
-          <w:szCs w:val="20"/>
-        </w:rPr>
-        <w:t>Diagram</w:t>
-      </w:r>
-      <w:proofErr w:type="spellEnd"/>
-      <w:r>
-        <w:rPr>
-          <w:rFonts w:ascii="Abadi Extra Light" w:hAnsi="Abadi Extra Light"/>
-          <w:sz w:val="20"/>
-          <w:szCs w:val="20"/>
-        </w:rPr>
-        <w:t>)</w:t>
+      <w:r>
+        <w:rPr>
+          <w:rFonts w:ascii="Abadi Extra Light" w:hAnsi="Abadi Extra Light"/>
+          <w:sz w:val="20"/>
+          <w:szCs w:val="20"/>
+        </w:rPr>
+        <w:t>Requirements : Word</w:t>
+      </w:r>
+    </w:p>
+    <w:p>
+      <w:pPr>
+        <w:pStyle w:val="Paragrafoelenco"/>
+        <w:numPr>
+          <w:ilvl w:val="0"/>
+          <w:numId w:val="2"/>
+        </w:numPr>
+        <w:rPr>
+          <w:rFonts w:ascii="Abadi Extra Light" w:hAnsi="Abadi Extra Light"/>
+          <w:sz w:val="20"/>
+          <w:szCs w:val="20"/>
+        </w:rPr>
+      </w:pPr>
+      <w:r>
+        <w:rPr>
+          <w:rFonts w:ascii="Abadi Extra Light" w:hAnsi="Abadi Extra Light"/>
+          <w:sz w:val="20"/>
+          <w:szCs w:val="20"/>
+        </w:rPr>
+        <w:t>Design : StarUml (Class Diagram)</w:t>
       </w:r>
     </w:p>
     <w:p>
@@ -2740,7 +2236,6 @@
           <w:lang w:val="en-GB"/>
         </w:rPr>
       </w:pPr>
-      <w:proofErr w:type="gramStart"/>
       <w:r>
         <w:rPr>
           <w:rFonts w:ascii="Abadi Extra Light" w:hAnsi="Abadi Extra Light"/>
@@ -2748,121 +2243,51 @@
           <w:szCs w:val="20"/>
           <w:lang w:val="en-GB"/>
         </w:rPr>
-        <w:t>Implementation :</w:t>
-      </w:r>
-      <w:proofErr w:type="gramEnd"/>
-      <w:r>
-        <w:rPr>
-          <w:rFonts w:ascii="Abadi Extra Light" w:hAnsi="Abadi Extra Light"/>
-          <w:sz w:val="20"/>
-          <w:szCs w:val="20"/>
-          <w:lang w:val="en-GB"/>
-        </w:rPr>
-        <w:t xml:space="preserve"> Eclipse + Spring, </w:t>
-      </w:r>
-      <w:proofErr w:type="spellStart"/>
-      <w:r>
-        <w:rPr>
-          <w:rFonts w:ascii="Abadi Extra Light" w:hAnsi="Abadi Extra Light"/>
-          <w:sz w:val="20"/>
-          <w:szCs w:val="20"/>
-          <w:lang w:val="en-GB"/>
-        </w:rPr>
-        <w:t>MySql</w:t>
-      </w:r>
-      <w:proofErr w:type="spellEnd"/>
-      <w:r>
-        <w:rPr>
-          <w:rFonts w:ascii="Abadi Extra Light" w:hAnsi="Abadi Extra Light"/>
-          <w:sz w:val="20"/>
-          <w:szCs w:val="20"/>
-          <w:lang w:val="en-GB"/>
-        </w:rPr>
-        <w:t xml:space="preserve"> per DB</w:t>
-      </w:r>
-    </w:p>
-    <w:p>
-      <w:pPr>
-        <w:pStyle w:val="Paragrafoelenco"/>
-        <w:numPr>
-          <w:ilvl w:val="0"/>
-          <w:numId w:val="2"/>
-        </w:numPr>
-        <w:rPr>
-          <w:rFonts w:ascii="Abadi Extra Light" w:hAnsi="Abadi Extra Light"/>
-          <w:sz w:val="20"/>
-          <w:szCs w:val="20"/>
-        </w:rPr>
-      </w:pPr>
-      <w:proofErr w:type="gramStart"/>
-      <w:r>
-        <w:rPr>
-          <w:rFonts w:ascii="Abadi Extra Light" w:hAnsi="Abadi Extra Light"/>
-          <w:sz w:val="20"/>
-          <w:szCs w:val="20"/>
-        </w:rPr>
-        <w:t>Testing :</w:t>
-      </w:r>
-      <w:proofErr w:type="gramEnd"/>
-      <w:r>
-        <w:rPr>
-          <w:rFonts w:ascii="Abadi Extra Light" w:hAnsi="Abadi Extra Light"/>
-          <w:sz w:val="20"/>
-          <w:szCs w:val="20"/>
-        </w:rPr>
-        <w:t xml:space="preserve"> JUnit4 + </w:t>
-      </w:r>
-      <w:proofErr w:type="spellStart"/>
-      <w:r>
-        <w:rPr>
-          <w:rFonts w:ascii="Abadi Extra Light" w:hAnsi="Abadi Extra Light"/>
-          <w:sz w:val="20"/>
-          <w:szCs w:val="20"/>
-        </w:rPr>
-        <w:t>Eclemma</w:t>
-      </w:r>
-      <w:proofErr w:type="spellEnd"/>
-    </w:p>
-    <w:p>
-      <w:pPr>
-        <w:pStyle w:val="Paragrafoelenco"/>
-        <w:numPr>
-          <w:ilvl w:val="0"/>
-          <w:numId w:val="2"/>
-        </w:numPr>
-        <w:rPr>
-          <w:rFonts w:ascii="Abadi Extra Light" w:hAnsi="Abadi Extra Light"/>
-          <w:sz w:val="20"/>
-          <w:szCs w:val="20"/>
-        </w:rPr>
-      </w:pPr>
-      <w:proofErr w:type="spellStart"/>
-      <w:proofErr w:type="gramStart"/>
-      <w:r>
-        <w:rPr>
-          <w:rFonts w:ascii="Abadi Extra Light" w:hAnsi="Abadi Extra Light"/>
-          <w:sz w:val="20"/>
-          <w:szCs w:val="20"/>
-        </w:rPr>
-        <w:t>Manteinence</w:t>
-      </w:r>
-      <w:proofErr w:type="spellEnd"/>
-      <w:r>
-        <w:rPr>
-          <w:rFonts w:ascii="Abadi Extra Light" w:hAnsi="Abadi Extra Light"/>
-          <w:sz w:val="20"/>
-          <w:szCs w:val="20"/>
-        </w:rPr>
-        <w:t xml:space="preserve"> :</w:t>
-      </w:r>
-      <w:proofErr w:type="gramEnd"/>
-      <w:r>
-        <w:rPr>
-          <w:rFonts w:ascii="Abadi Extra Light" w:hAnsi="Abadi Extra Light"/>
-          <w:sz w:val="20"/>
-          <w:szCs w:val="20"/>
-        </w:rPr>
-        <w:t xml:space="preserve">   Eclipse</w:t>
+        <w:t>Implementation : Eclipse + Spring, MySql per DB</w:t>
+      </w:r>
+    </w:p>
+    <w:p>
+      <w:pPr>
+        <w:pStyle w:val="Paragrafoelenco"/>
+        <w:numPr>
+          <w:ilvl w:val="0"/>
+          <w:numId w:val="2"/>
+        </w:numPr>
+        <w:rPr>
+          <w:rFonts w:ascii="Abadi Extra Light" w:hAnsi="Abadi Extra Light"/>
+          <w:sz w:val="20"/>
+          <w:szCs w:val="20"/>
+        </w:rPr>
+      </w:pPr>
+      <w:r>
+        <w:rPr>
+          <w:rFonts w:ascii="Abadi Extra Light" w:hAnsi="Abadi Extra Light"/>
+          <w:sz w:val="20"/>
+          <w:szCs w:val="20"/>
+        </w:rPr>
+        <w:t>Testing : JUnit4 + Eclemma</w:t>
+      </w:r>
+    </w:p>
+    <w:p>
+      <w:pPr>
+        <w:pStyle w:val="Paragrafoelenco"/>
+        <w:numPr>
+          <w:ilvl w:val="0"/>
+          <w:numId w:val="2"/>
+        </w:numPr>
+        <w:rPr>
+          <w:rFonts w:ascii="Abadi Extra Light" w:hAnsi="Abadi Extra Light"/>
+          <w:sz w:val="20"/>
+          <w:szCs w:val="20"/>
+        </w:rPr>
+      </w:pPr>
+      <w:r>
+        <w:rPr>
+          <w:rFonts w:ascii="Abadi Extra Light" w:hAnsi="Abadi Extra Light"/>
+          <w:sz w:val="20"/>
+          <w:szCs w:val="20"/>
+        </w:rPr>
+        <w:t>Manteinence :   Eclipse</w:t>
       </w:r>
     </w:p>
     <w:p>
@@ -2931,25 +2356,7 @@
           <w:sz w:val="20"/>
           <w:szCs w:val="20"/>
         </w:rPr>
-        <w:t xml:space="preserve">La consegna del Project Plan è prevista per il 27 </w:t>
-      </w:r>
-      <w:proofErr w:type="gramStart"/>
-      <w:r>
-        <w:rPr>
-          <w:rFonts w:ascii="Abadi Extra Light" w:hAnsi="Abadi Extra Light"/>
-          <w:sz w:val="20"/>
-          <w:szCs w:val="20"/>
-        </w:rPr>
-        <w:t>Dicembre</w:t>
-      </w:r>
-      <w:proofErr w:type="gramEnd"/>
-      <w:r>
-        <w:rPr>
-          <w:rFonts w:ascii="Abadi Extra Light" w:hAnsi="Abadi Extra Light"/>
-          <w:sz w:val="20"/>
-          <w:szCs w:val="20"/>
-        </w:rPr>
-        <w:t>, mentre la deadline per il completamento del progetto è fissata a qualche giorno prima della data d’esame. Non sono previsti costi di sviluppo.</w:t>
+        <w:t>La consegna del Project Plan è prevista per il 27 Dicembre, mentre la deadline per il completamento del progetto è fissata a qualche giorno prima della data d’esame. Non sono previsti costi di sviluppo.</w:t>
       </w:r>
     </w:p>
     <w:p>
@@ -3005,43 +2412,7 @@
           <w:sz w:val="20"/>
           <w:szCs w:val="20"/>
         </w:rPr>
-        <w:t xml:space="preserve">Anche per la documentazione delle versioni verrà usato </w:t>
-      </w:r>
-      <w:proofErr w:type="spellStart"/>
-      <w:r>
-        <w:rPr>
-          <w:rFonts w:ascii="Abadi Extra Light" w:hAnsi="Abadi Extra Light"/>
-          <w:sz w:val="20"/>
-          <w:szCs w:val="20"/>
-        </w:rPr>
-        <w:t>Github</w:t>
-      </w:r>
-      <w:proofErr w:type="spellEnd"/>
-      <w:r>
-        <w:rPr>
-          <w:rFonts w:ascii="Abadi Extra Light" w:hAnsi="Abadi Extra Light"/>
-          <w:sz w:val="20"/>
-          <w:szCs w:val="20"/>
-        </w:rPr>
-        <w:t xml:space="preserve">, che permette di tenere traccia </w:t>
-      </w:r>
-      <w:proofErr w:type="gramStart"/>
-      <w:r>
-        <w:rPr>
-          <w:rFonts w:ascii="Abadi Extra Light" w:hAnsi="Abadi Extra Light"/>
-          <w:sz w:val="20"/>
-          <w:szCs w:val="20"/>
-        </w:rPr>
-        <w:t>dello storico cambiamenti</w:t>
-      </w:r>
-      <w:proofErr w:type="gramEnd"/>
-      <w:r>
-        <w:rPr>
-          <w:rFonts w:ascii="Abadi Extra Light" w:hAnsi="Abadi Extra Light"/>
-          <w:sz w:val="20"/>
-          <w:szCs w:val="20"/>
-        </w:rPr>
-        <w:t xml:space="preserve"> che ogni membro del team ha apportato al progetto.</w:t>
+        <w:t>Anche per la documentazione delle versioni verrà usato Github, che permette di tenere traccia dello storico cambiamenti che ogni membro del team ha apportato al progetto.</w:t>
       </w:r>
     </w:p>
     <w:p>
@@ -3109,43 +2480,7 @@
           <w:sz w:val="20"/>
           <w:szCs w:val="20"/>
         </w:rPr>
-        <w:t xml:space="preserve">Nella prima scadenza verrà consegnato il pdf del Project Plan. Invece nell’ultima deadline (quella poco prima dell’esame) verrà consegnato </w:t>
-      </w:r>
-      <w:proofErr w:type="gramStart"/>
-      <w:r>
-        <w:rPr>
-          <w:rFonts w:ascii="Abadi Extra Light" w:hAnsi="Abadi Extra Light"/>
-          <w:sz w:val="20"/>
-          <w:szCs w:val="20"/>
-        </w:rPr>
-        <w:t>l’intero zip</w:t>
-      </w:r>
-      <w:proofErr w:type="gramEnd"/>
-      <w:r>
-        <w:rPr>
-          <w:rFonts w:ascii="Abadi Extra Light" w:hAnsi="Abadi Extra Light"/>
-          <w:sz w:val="20"/>
-          <w:szCs w:val="20"/>
-        </w:rPr>
-        <w:t xml:space="preserve"> del progetto software e in allegato i diagrammi UML (Use Case, Class, State Machine, </w:t>
-      </w:r>
-      <w:proofErr w:type="spellStart"/>
-      <w:r>
-        <w:rPr>
-          <w:rFonts w:ascii="Abadi Extra Light" w:hAnsi="Abadi Extra Light"/>
-          <w:sz w:val="20"/>
-          <w:szCs w:val="20"/>
-        </w:rPr>
-        <w:t>Sequence</w:t>
-      </w:r>
-      <w:proofErr w:type="spellEnd"/>
-      <w:r>
-        <w:rPr>
-          <w:rFonts w:ascii="Abadi Extra Light" w:hAnsi="Abadi Extra Light"/>
-          <w:sz w:val="20"/>
-          <w:szCs w:val="20"/>
-        </w:rPr>
-        <w:t xml:space="preserve"> e Activity).</w:t>
+        <w:t>Nella prima scadenza verrà consegnato il pdf del Project Plan. Invece nell’ultima deadline (quella poco prima dell’esame) verrà consegnato l’intero zip del progetto software e in allegato i diagrammi UML (Use Case, Class, State Machine, Sequence e Activity).</w:t>
       </w:r>
     </w:p>
     <w:p>
@@ -3943,7 +3278,6 @@
   <w:style w:type="character" w:default="1" w:styleId="Carpredefinitoparagrafo">
     <w:name w:val="Default Paragraph Font"/>
     <w:uiPriority w:val="1"/>
-    <w:semiHidden/>
     <w:unhideWhenUsed/>
   </w:style>
   <w:style w:type="table" w:default="1" w:styleId="Tabellanormale">

</xml_diff>

<commit_message>
Revert "Update PROJECT PLAN.docx"
This reverts commit e8ba345f5763428117e9fc166728bef2f996080e.
</commit_message>
<xml_diff>
--- a/ProjectPlan/PROJECT PLAN.docx
+++ b/ProjectPlan/PROJECT PLAN.docx
@@ -710,29 +710,29 @@
           <w:sz w:val="20"/>
           <w:szCs w:val="20"/>
         </w:rPr>
-        <w:t>Possibilità di prenotare il pasto con sconto</w:t>
-      </w:r>
-    </w:p>
-    <w:p>
-      <w:pPr>
-        <w:pStyle w:val="Paragrafoelenco"/>
-        <w:numPr>
-          <w:ilvl w:val="0"/>
-          <w:numId w:val="2"/>
-        </w:numPr>
-        <w:rPr>
-          <w:rFonts w:ascii="Abadi Extra Light" w:hAnsi="Abadi Extra Light"/>
-          <w:sz w:val="20"/>
-          <w:szCs w:val="20"/>
-        </w:rPr>
-      </w:pPr>
-      <w:r>
-        <w:rPr>
-          <w:rFonts w:ascii="Abadi Extra Light" w:hAnsi="Abadi Extra Light"/>
-          <w:sz w:val="20"/>
-          <w:szCs w:val="20"/>
-        </w:rPr>
-        <w:t>L’utente può registrarsi per cominciare ad accumulare punti per buoni nel suo portafogli virtuale</w:t>
+        <w:t>Possibilità di prenotare il pasto</w:t>
+      </w:r>
+    </w:p>
+    <w:p>
+      <w:pPr>
+        <w:pStyle w:val="Paragrafoelenco"/>
+        <w:numPr>
+          <w:ilvl w:val="0"/>
+          <w:numId w:val="2"/>
+        </w:numPr>
+        <w:rPr>
+          <w:rFonts w:ascii="Abadi Extra Light" w:hAnsi="Abadi Extra Light"/>
+          <w:sz w:val="20"/>
+          <w:szCs w:val="20"/>
+        </w:rPr>
+      </w:pPr>
+      <w:r>
+        <w:rPr>
+          <w:rFonts w:ascii="Abadi Extra Light" w:hAnsi="Abadi Extra Light"/>
+          <w:sz w:val="20"/>
+          <w:szCs w:val="20"/>
+        </w:rPr>
+        <w:t>L’utente può registrarsi</w:t>
       </w:r>
     </w:p>
     <w:p>
@@ -826,6 +826,28 @@
           <w:sz w:val="20"/>
           <w:szCs w:val="20"/>
         </w:rPr>
+        <w:t>L’utente può accumulare punti per buoni nel suo portafogli virtuale</w:t>
+      </w:r>
+    </w:p>
+    <w:p>
+      <w:pPr>
+        <w:pStyle w:val="Paragrafoelenco"/>
+        <w:numPr>
+          <w:ilvl w:val="0"/>
+          <w:numId w:val="2"/>
+        </w:numPr>
+        <w:rPr>
+          <w:rFonts w:ascii="Abadi Extra Light" w:hAnsi="Abadi Extra Light"/>
+          <w:sz w:val="20"/>
+          <w:szCs w:val="20"/>
+        </w:rPr>
+      </w:pPr>
+      <w:r>
+        <w:rPr>
+          <w:rFonts w:ascii="Abadi Extra Light" w:hAnsi="Abadi Extra Light"/>
+          <w:sz w:val="20"/>
+          <w:szCs w:val="20"/>
+        </w:rPr>
         <w:t>SERVIZIO CAR SHARING</w:t>
       </w:r>
     </w:p>
@@ -837,6 +859,7 @@
           <w:rFonts w:ascii="Abadi Extra Light" w:hAnsi="Abadi Extra Light"/>
           <w:sz w:val="20"/>
           <w:szCs w:val="20"/>
+          <w:u w:val="single"/>
         </w:rPr>
       </w:pPr>
     </w:p>
@@ -1424,21 +1447,17 @@
     <w:p>
       <w:pPr>
         <w:pStyle w:val="Paragrafoelenco"/>
-        <w:ind w:left="709"/>
-        <w:rPr>
-          <w:rFonts w:ascii="Abadi Extra Light" w:hAnsi="Abadi Extra Light"/>
-          <w:sz w:val="20"/>
-          <w:szCs w:val="20"/>
-        </w:rPr>
-      </w:pPr>
-      <w:r>
-        <w:rPr>
-          <w:rFonts w:ascii="Abadi Extra Light" w:hAnsi="Abadi Extra Light"/>
-          <w:sz w:val="20"/>
-          <w:szCs w:val="20"/>
-        </w:rPr>
-        <w:t xml:space="preserve">-   </w:t>
-      </w:r>
+        <w:numPr>
+          <w:ilvl w:val="0"/>
+          <w:numId w:val="2"/>
+        </w:numPr>
+        <w:ind w:left="1134"/>
+        <w:rPr>
+          <w:rFonts w:ascii="Abadi Extra Light" w:hAnsi="Abadi Extra Light"/>
+          <w:sz w:val="20"/>
+          <w:szCs w:val="20"/>
+        </w:rPr>
+      </w:pPr>
       <w:r>
         <w:rPr>
           <w:rFonts w:ascii="Abadi Extra Light" w:hAnsi="Abadi Extra Light"/>
@@ -1451,28 +1470,17 @@
     <w:p>
       <w:pPr>
         <w:pStyle w:val="Paragrafoelenco"/>
-        <w:rPr>
-          <w:rFonts w:ascii="Abadi Extra Light" w:hAnsi="Abadi Extra Light"/>
-          <w:sz w:val="20"/>
-          <w:szCs w:val="20"/>
-        </w:rPr>
-      </w:pPr>
-      <w:r>
-        <w:rPr>
-          <w:rFonts w:ascii="Abadi Extra Light" w:hAnsi="Abadi Extra Light"/>
-          <w:sz w:val="20"/>
-          <w:szCs w:val="20"/>
-        </w:rPr>
-        <w:t>-</w:t>
-      </w:r>
-      <w:r>
-        <w:rPr>
-          <w:rFonts w:ascii="Abadi Extra Light" w:hAnsi="Abadi Extra Light"/>
-          <w:sz w:val="20"/>
-          <w:szCs w:val="20"/>
-        </w:rPr>
-        <w:t xml:space="preserve">   </w:t>
-      </w:r>
+        <w:numPr>
+          <w:ilvl w:val="0"/>
+          <w:numId w:val="2"/>
+        </w:numPr>
+        <w:ind w:left="1134"/>
+        <w:rPr>
+          <w:rFonts w:ascii="Abadi Extra Light" w:hAnsi="Abadi Extra Light"/>
+          <w:sz w:val="20"/>
+          <w:szCs w:val="20"/>
+        </w:rPr>
+      </w:pPr>
       <w:r>
         <w:rPr>
           <w:rFonts w:ascii="Abadi Extra Light" w:hAnsi="Abadi Extra Light"/>
@@ -1485,28 +1493,17 @@
     <w:p>
       <w:pPr>
         <w:pStyle w:val="Paragrafoelenco"/>
-        <w:rPr>
-          <w:rFonts w:ascii="Abadi Extra Light" w:hAnsi="Abadi Extra Light"/>
-          <w:sz w:val="20"/>
-          <w:szCs w:val="20"/>
-        </w:rPr>
-      </w:pPr>
-      <w:r>
-        <w:rPr>
-          <w:rFonts w:ascii="Abadi Extra Light" w:hAnsi="Abadi Extra Light"/>
-          <w:sz w:val="20"/>
-          <w:szCs w:val="20"/>
-        </w:rPr>
-        <w:t>-</w:t>
-      </w:r>
-      <w:r>
-        <w:rPr>
-          <w:rFonts w:ascii="Abadi Extra Light" w:hAnsi="Abadi Extra Light"/>
-          <w:sz w:val="20"/>
-          <w:szCs w:val="20"/>
-        </w:rPr>
-        <w:t xml:space="preserve">   </w:t>
-      </w:r>
+        <w:numPr>
+          <w:ilvl w:val="0"/>
+          <w:numId w:val="2"/>
+        </w:numPr>
+        <w:ind w:left="1134"/>
+        <w:rPr>
+          <w:rFonts w:ascii="Abadi Extra Light" w:hAnsi="Abadi Extra Light"/>
+          <w:sz w:val="20"/>
+          <w:szCs w:val="20"/>
+        </w:rPr>
+      </w:pPr>
       <w:r>
         <w:rPr>
           <w:rFonts w:ascii="Abadi Extra Light" w:hAnsi="Abadi Extra Light"/>
@@ -1575,6 +1572,11 @@
     <w:p>
       <w:pPr>
         <w:pStyle w:val="Paragrafoelenco"/>
+        <w:numPr>
+          <w:ilvl w:val="0"/>
+          <w:numId w:val="2"/>
+        </w:numPr>
+        <w:ind w:left="1134"/>
         <w:rPr>
           <w:rFonts w:ascii="Abadi Extra Light" w:hAnsi="Abadi Extra Light"/>
           <w:sz w:val="20"/>
@@ -1589,7 +1591,7 @@
           <w:szCs w:val="20"/>
           <w:lang w:val="en-GB"/>
         </w:rPr>
-        <w:t>-   04/01/2022 (3.00h * 2 persone) Use Case Diagram +</w:t>
+        <w:t>04/01/2022 (3.00h * 2 persone) Use Case Diagram +</w:t>
       </w:r>
       <w:r>
         <w:rPr>
@@ -1604,6 +1606,11 @@
     <w:p>
       <w:pPr>
         <w:pStyle w:val="Paragrafoelenco"/>
+        <w:numPr>
+          <w:ilvl w:val="0"/>
+          <w:numId w:val="2"/>
+        </w:numPr>
+        <w:ind w:left="1134"/>
         <w:rPr>
           <w:rFonts w:ascii="Abadi Extra Light" w:hAnsi="Abadi Extra Light"/>
           <w:sz w:val="20"/>
@@ -1618,7 +1625,215 @@
           <w:szCs w:val="20"/>
           <w:lang w:val="en-GB"/>
         </w:rPr>
-        <w:t>-   05/01/2022 (2.30h * 2 persone) State Machine Diagram + Session Diagram + Activity Diagram</w:t>
+        <w:t>05/01/2022 (2.30h * 2 persone) State Machine Diagram + Session Diagram + Activity Diagram</w:t>
+      </w:r>
+    </w:p>
+    <w:p>
+      <w:pPr>
+        <w:pStyle w:val="Paragrafoelenco"/>
+        <w:numPr>
+          <w:ilvl w:val="0"/>
+          <w:numId w:val="2"/>
+        </w:numPr>
+        <w:ind w:left="1134"/>
+        <w:rPr>
+          <w:rFonts w:ascii="Abadi Extra Light" w:hAnsi="Abadi Extra Light"/>
+          <w:sz w:val="20"/>
+          <w:szCs w:val="20"/>
+        </w:rPr>
+      </w:pPr>
+      <w:r>
+        <w:rPr>
+          <w:rFonts w:ascii="Abadi Extra Light" w:hAnsi="Abadi Extra Light"/>
+          <w:sz w:val="20"/>
+          <w:szCs w:val="20"/>
+        </w:rPr>
+        <w:t>06/01/2022 (3.00h * 3 persone) Diagram + Spring Boot</w:t>
+      </w:r>
+    </w:p>
+    <w:p>
+      <w:pPr>
+        <w:pStyle w:val="Paragrafoelenco"/>
+        <w:numPr>
+          <w:ilvl w:val="0"/>
+          <w:numId w:val="2"/>
+        </w:numPr>
+        <w:ind w:left="1134"/>
+        <w:rPr>
+          <w:rFonts w:ascii="Abadi Extra Light" w:hAnsi="Abadi Extra Light"/>
+          <w:sz w:val="20"/>
+          <w:szCs w:val="20"/>
+        </w:rPr>
+      </w:pPr>
+      <w:r>
+        <w:rPr>
+          <w:rFonts w:ascii="Abadi Extra Light" w:hAnsi="Abadi Extra Light"/>
+          <w:sz w:val="20"/>
+          <w:szCs w:val="20"/>
+        </w:rPr>
+        <w:t>07/01/2022 (3.00h * 2 persone) Login Operatore</w:t>
+      </w:r>
+    </w:p>
+    <w:p>
+      <w:pPr>
+        <w:pStyle w:val="Paragrafoelenco"/>
+        <w:numPr>
+          <w:ilvl w:val="0"/>
+          <w:numId w:val="2"/>
+        </w:numPr>
+        <w:ind w:left="1134"/>
+        <w:rPr>
+          <w:rFonts w:ascii="Abadi Extra Light" w:hAnsi="Abadi Extra Light"/>
+          <w:sz w:val="20"/>
+          <w:szCs w:val="20"/>
+        </w:rPr>
+      </w:pPr>
+      <w:r>
+        <w:rPr>
+          <w:rFonts w:ascii="Abadi Extra Light" w:hAnsi="Abadi Extra Light"/>
+          <w:sz w:val="20"/>
+          <w:szCs w:val="20"/>
+        </w:rPr>
+        <w:t>09/01/2022 (1.30h * 2 persone) Inserisci/visualizza Voli e inizio inizioPrenotazione</w:t>
+      </w:r>
+    </w:p>
+    <w:p>
+      <w:pPr>
+        <w:pStyle w:val="Paragrafoelenco"/>
+        <w:numPr>
+          <w:ilvl w:val="0"/>
+          <w:numId w:val="2"/>
+        </w:numPr>
+        <w:ind w:left="1134"/>
+        <w:rPr>
+          <w:rFonts w:ascii="Abadi Extra Light" w:hAnsi="Abadi Extra Light"/>
+          <w:sz w:val="20"/>
+          <w:szCs w:val="20"/>
+        </w:rPr>
+      </w:pPr>
+      <w:r>
+        <w:rPr>
+          <w:rFonts w:ascii="Abadi Extra Light" w:hAnsi="Abadi Extra Light"/>
+          <w:sz w:val="20"/>
+          <w:szCs w:val="20"/>
+        </w:rPr>
+        <w:t xml:space="preserve">10/01/2022 (3.00h * 3 persone) aggiunta controllo storico, sistemazione inserisci volo e effettua </w:t>
+      </w:r>
+      <w:r>
+        <w:rPr>
+          <w:rFonts w:ascii="Abadi Extra Light" w:hAnsi="Abadi Extra Light"/>
+          <w:sz w:val="20"/>
+          <w:szCs w:val="20"/>
+        </w:rPr>
+        <w:t xml:space="preserve">          </w:t>
+      </w:r>
+      <w:r>
+        <w:rPr>
+          <w:rFonts w:ascii="Abadi Extra Light" w:hAnsi="Abadi Extra Light"/>
+          <w:sz w:val="20"/>
+          <w:szCs w:val="20"/>
+        </w:rPr>
+        <w:t>prenotazione</w:t>
+      </w:r>
+    </w:p>
+    <w:p>
+      <w:pPr>
+        <w:pStyle w:val="Paragrafoelenco"/>
+        <w:numPr>
+          <w:ilvl w:val="0"/>
+          <w:numId w:val="2"/>
+        </w:numPr>
+        <w:ind w:left="1134"/>
+        <w:rPr>
+          <w:rFonts w:ascii="Abadi Extra Light" w:hAnsi="Abadi Extra Light"/>
+          <w:sz w:val="20"/>
+          <w:szCs w:val="20"/>
+        </w:rPr>
+      </w:pPr>
+      <w:r>
+        <w:rPr>
+          <w:rFonts w:ascii="Abadi Extra Light" w:hAnsi="Abadi Extra Light"/>
+          <w:sz w:val="20"/>
+          <w:szCs w:val="20"/>
+        </w:rPr>
+        <w:t>12/01/2022 (5.00h * 2 persone) completamento controllo storico ed effettua prenotazione</w:t>
+      </w:r>
+    </w:p>
+    <w:p>
+      <w:pPr>
+        <w:pStyle w:val="Paragrafoelenco"/>
+        <w:numPr>
+          <w:ilvl w:val="0"/>
+          <w:numId w:val="2"/>
+        </w:numPr>
+        <w:ind w:left="1134"/>
+        <w:rPr>
+          <w:rFonts w:ascii="Abadi Extra Light" w:hAnsi="Abadi Extra Light"/>
+          <w:sz w:val="20"/>
+          <w:szCs w:val="20"/>
+        </w:rPr>
+      </w:pPr>
+      <w:r>
+        <w:rPr>
+          <w:rFonts w:ascii="Abadi Extra Light" w:hAnsi="Abadi Extra Light"/>
+          <w:sz w:val="20"/>
+          <w:szCs w:val="20"/>
+        </w:rPr>
+        <w:t>13/01/2022 (3.00h * 3 persone) completamento controlloStorico/effettuaPrenotazione con assegnamentoPosto e possibilità di scegliere bagaglio in cabina/stiva</w:t>
+      </w:r>
+      <w:r>
+        <w:rPr>
+          <w:rFonts w:ascii="Abadi Extra Light" w:hAnsi="Abadi Extra Light"/>
+          <w:sz w:val="20"/>
+          <w:szCs w:val="20"/>
+        </w:rPr>
+        <w:t xml:space="preserve"> + Diagrammi seconda versione</w:t>
+      </w:r>
+    </w:p>
+    <w:p>
+      <w:pPr>
+        <w:pStyle w:val="Paragrafoelenco"/>
+        <w:numPr>
+          <w:ilvl w:val="0"/>
+          <w:numId w:val="2"/>
+        </w:numPr>
+        <w:ind w:left="1134"/>
+        <w:rPr>
+          <w:rFonts w:ascii="Abadi Extra Light" w:hAnsi="Abadi Extra Light"/>
+          <w:sz w:val="20"/>
+          <w:szCs w:val="20"/>
+        </w:rPr>
+      </w:pPr>
+      <w:r>
+        <w:rPr>
+          <w:rFonts w:ascii="Abadi Extra Light" w:hAnsi="Abadi Extra Light"/>
+          <w:sz w:val="20"/>
+          <w:szCs w:val="20"/>
+        </w:rPr>
+        <w:t>16/01/2022 (3.00h * 2 persone) inizio casi di testing</w:t>
+      </w:r>
+    </w:p>
+    <w:p>
+      <w:pPr>
+        <w:pStyle w:val="Paragrafoelenco"/>
+        <w:numPr>
+          <w:ilvl w:val="0"/>
+          <w:numId w:val="2"/>
+        </w:numPr>
+        <w:ind w:left="1134"/>
+        <w:rPr>
+          <w:rFonts w:ascii="Abadi Extra Light" w:hAnsi="Abadi Extra Light"/>
+          <w:sz w:val="20"/>
+          <w:szCs w:val="20"/>
+        </w:rPr>
+      </w:pPr>
+      <w:r>
+        <w:rPr>
+          <w:rFonts w:ascii="Abadi Extra Light" w:hAnsi="Abadi Extra Light"/>
+          <w:sz w:val="20"/>
+          <w:szCs w:val="20"/>
+        </w:rPr>
+        <w:t>17/01/2022 (3.00h * 2 persone) casi di testing e Class/UseCase/Sequence Diagram seconda versione</w:t>
       </w:r>
     </w:p>
     <w:p>
@@ -1766,6 +1981,7 @@
           <w:sz w:val="20"/>
           <w:szCs w:val="20"/>
         </w:rPr>
+        <w:lastRenderedPageBreak/>
         <w:t>Implementation : Pattern MVC</w:t>
       </w:r>
       <w:r>
@@ -2658,15 +2874,12 @@
   <w:abstractNum w:abstractNumId="1" w15:restartNumberingAfterBreak="0">
     <w:nsid w:val="11CF73DF"/>
     <w:multiLevelType w:val="hybridMultilevel"/>
-    <w:tmpl w:val="EAB85D9E"/>
+    <w:tmpl w:val="60AC36D0"/>
     <w:lvl w:ilvl="0" w:tplc="04100001">
       <w:start w:val="1"/>
       <w:numFmt w:val="bullet"/>
       <w:lvlText w:val=""/>
       <w:lvlJc w:val="left"/>
-      <w:pPr>
-        <w:ind w:left="720" w:hanging="360"/>
-      </w:pPr>
       <w:rPr>
         <w:rFonts w:ascii="Symbol" w:hAnsi="Symbol" w:hint="default"/>
       </w:rPr>

</xml_diff>